<commit_message>
Revert header date to August 2020
</commit_message>
<xml_diff>
--- a/NRCS_Wetland_Tools_Pro/SUPPORT/Templates/CPA_026_WC_Template.docx
+++ b/NRCS_Wetland_Tools_Pro/SUPPORT/Templates/CPA_026_WC_Template.docx
@@ -1,6 +1,6 @@
 
 <file path=word/document.xml><?xml version="1.0" encoding="utf-8"?>
-<w:document xmlns:wpc="http://schemas.microsoft.com/office/word/2010/wordprocessingCanvas" xmlns:cx="http://schemas.microsoft.com/office/drawing/2014/chartex" xmlns:cx1="http://schemas.microsoft.com/office/drawing/2015/9/8/chartex" xmlns:cx2="http://schemas.microsoft.com/office/drawing/2015/10/21/chartex" xmlns:cx3="http://schemas.microsoft.com/office/drawing/2016/5/9/chartex" xmlns:cx4="http://schemas.microsoft.com/office/drawing/2016/5/10/chartex" xmlns:cx5="http://schemas.microsoft.com/office/drawing/2016/5/11/chartex" xmlns:cx6="http://schemas.microsoft.com/office/drawing/2016/5/12/chartex" xmlns:cx7="http://schemas.microsoft.com/office/drawing/2016/5/13/chartex" xmlns:cx8="http://schemas.microsoft.com/office/drawing/2016/5/14/chartex" xmlns:mc="http://schemas.openxmlformats.org/markup-compatibility/2006" xmlns:aink="http://schemas.microsoft.com/office/drawing/2016/ink" xmlns:am3d="http://schemas.microsoft.com/office/drawing/2017/model3d" xmlns:o="urn:schemas-microsoft-com:office:office" xmlns:r="http://schemas.openxmlformats.org/officeDocument/2006/relationships" xmlns:m="http://schemas.openxmlformats.org/officeDocument/2006/math" xmlns:v="urn:schemas-microsoft-com:vml" xmlns:wp14="http://schemas.microsoft.com/office/word/2010/wordprocessingDrawing" xmlns:wp="http://schemas.openxmlformats.org/drawingml/2006/wordprocessingDrawing" xmlns:w10="urn:schemas-microsoft-com:office:word" xmlns:w="http://schemas.openxmlformats.org/wordprocessingml/2006/main" xmlns:w14="http://schemas.microsoft.com/office/word/2010/wordml" xmlns:w15="http://schemas.microsoft.com/office/word/2012/wordml" xmlns:w16cex="http://schemas.microsoft.com/office/word/2018/wordml/cex" xmlns:w16cid="http://schemas.microsoft.com/office/word/2016/wordml/cid" xmlns:w16="http://schemas.microsoft.com/office/word/2018/wordml" xmlns:w16sdtdh="http://schemas.microsoft.com/office/word/2020/wordml/sdtdatahash" xmlns:w16se="http://schemas.microsoft.com/office/word/2015/wordml/symex" xmlns:wpg="http://schemas.microsoft.com/office/word/2010/wordprocessingGroup" xmlns:wpi="http://schemas.microsoft.com/office/word/2010/wordprocessingInk" xmlns:wne="http://schemas.microsoft.com/office/word/2006/wordml" xmlns:wps="http://schemas.microsoft.com/office/word/2010/wordprocessingShape" mc:Ignorable="w14 w15 w16se w16cid w16 w16cex w16sdtdh wp14">
+<w:document xmlns:wpc="http://schemas.microsoft.com/office/word/2010/wordprocessingCanvas" xmlns:cx="http://schemas.microsoft.com/office/drawing/2014/chartex" xmlns:cx1="http://schemas.microsoft.com/office/drawing/2015/9/8/chartex" xmlns:cx2="http://schemas.microsoft.com/office/drawing/2015/10/21/chartex" xmlns:cx3="http://schemas.microsoft.com/office/drawing/2016/5/9/chartex" xmlns:cx4="http://schemas.microsoft.com/office/drawing/2016/5/10/chartex" xmlns:cx5="http://schemas.microsoft.com/office/drawing/2016/5/11/chartex" xmlns:cx6="http://schemas.microsoft.com/office/drawing/2016/5/12/chartex" xmlns:cx7="http://schemas.microsoft.com/office/drawing/2016/5/13/chartex" xmlns:cx8="http://schemas.microsoft.com/office/drawing/2016/5/14/chartex" xmlns:mc="http://schemas.openxmlformats.org/markup-compatibility/2006" xmlns:aink="http://schemas.microsoft.com/office/drawing/2016/ink" xmlns:am3d="http://schemas.microsoft.com/office/drawing/2017/model3d" xmlns:o="urn:schemas-microsoft-com:office:office" xmlns:oel="http://schemas.microsoft.com/office/2019/extlst" xmlns:r="http://schemas.openxmlformats.org/officeDocument/2006/relationships" xmlns:m="http://schemas.openxmlformats.org/officeDocument/2006/math" xmlns:v="urn:schemas-microsoft-com:vml" xmlns:wp14="http://schemas.microsoft.com/office/word/2010/wordprocessingDrawing" xmlns:wp="http://schemas.openxmlformats.org/drawingml/2006/wordprocessingDrawing" xmlns:w10="urn:schemas-microsoft-com:office:word" xmlns:w="http://schemas.openxmlformats.org/wordprocessingml/2006/main" xmlns:w14="http://schemas.microsoft.com/office/word/2010/wordml" xmlns:w15="http://schemas.microsoft.com/office/word/2012/wordml" xmlns:w16cex="http://schemas.microsoft.com/office/word/2018/wordml/cex" xmlns:w16cid="http://schemas.microsoft.com/office/word/2016/wordml/cid" xmlns:w16="http://schemas.microsoft.com/office/word/2018/wordml" xmlns:w16sdtdh="http://schemas.microsoft.com/office/word/2020/wordml/sdtdatahash" xmlns:w16se="http://schemas.microsoft.com/office/word/2015/wordml/symex" xmlns:wpg="http://schemas.microsoft.com/office/word/2010/wordprocessingGroup" xmlns:wpi="http://schemas.microsoft.com/office/word/2010/wordprocessingInk" xmlns:wne="http://schemas.microsoft.com/office/word/2006/wordml" xmlns:wps="http://schemas.microsoft.com/office/word/2010/wordprocessingShape" mc:Ignorable="w14 w15 w16se w16cid w16 w16cex w16sdtdh wp14">
   <w:body>
     <w:p>
       <w:pPr>
@@ -1899,7 +1899,7 @@
 </file>
 
 <file path=word/endnotes.xml><?xml version="1.0" encoding="utf-8"?>
-<w:endnotes xmlns:wpc="http://schemas.microsoft.com/office/word/2010/wordprocessingCanvas" xmlns:cx="http://schemas.microsoft.com/office/drawing/2014/chartex" xmlns:cx1="http://schemas.microsoft.com/office/drawing/2015/9/8/chartex" xmlns:cx2="http://schemas.microsoft.com/office/drawing/2015/10/21/chartex" xmlns:cx3="http://schemas.microsoft.com/office/drawing/2016/5/9/chartex" xmlns:cx4="http://schemas.microsoft.com/office/drawing/2016/5/10/chartex" xmlns:cx5="http://schemas.microsoft.com/office/drawing/2016/5/11/chartex" xmlns:cx6="http://schemas.microsoft.com/office/drawing/2016/5/12/chartex" xmlns:cx7="http://schemas.microsoft.com/office/drawing/2016/5/13/chartex" xmlns:cx8="http://schemas.microsoft.com/office/drawing/2016/5/14/chartex" xmlns:mc="http://schemas.openxmlformats.org/markup-compatibility/2006" xmlns:aink="http://schemas.microsoft.com/office/drawing/2016/ink" xmlns:am3d="http://schemas.microsoft.com/office/drawing/2017/model3d" xmlns:o="urn:schemas-microsoft-com:office:office" xmlns:r="http://schemas.openxmlformats.org/officeDocument/2006/relationships" xmlns:m="http://schemas.openxmlformats.org/officeDocument/2006/math" xmlns:v="urn:schemas-microsoft-com:vml" xmlns:wp14="http://schemas.microsoft.com/office/word/2010/wordprocessingDrawing" xmlns:wp="http://schemas.openxmlformats.org/drawingml/2006/wordprocessingDrawing" xmlns:w10="urn:schemas-microsoft-com:office:word" xmlns:w="http://schemas.openxmlformats.org/wordprocessingml/2006/main" xmlns:w14="http://schemas.microsoft.com/office/word/2010/wordml" xmlns:w15="http://schemas.microsoft.com/office/word/2012/wordml" xmlns:w16cex="http://schemas.microsoft.com/office/word/2018/wordml/cex" xmlns:w16cid="http://schemas.microsoft.com/office/word/2016/wordml/cid" xmlns:w16="http://schemas.microsoft.com/office/word/2018/wordml" xmlns:w16sdtdh="http://schemas.microsoft.com/office/word/2020/wordml/sdtdatahash" xmlns:w16se="http://schemas.microsoft.com/office/word/2015/wordml/symex" xmlns:wpg="http://schemas.microsoft.com/office/word/2010/wordprocessingGroup" xmlns:wpi="http://schemas.microsoft.com/office/word/2010/wordprocessingInk" xmlns:wne="http://schemas.microsoft.com/office/word/2006/wordml" xmlns:wps="http://schemas.microsoft.com/office/word/2010/wordprocessingShape" mc:Ignorable="w14 w15 w16se w16cid w16 w16cex w16sdtdh wp14">
+<w:endnotes xmlns:wpc="http://schemas.microsoft.com/office/word/2010/wordprocessingCanvas" xmlns:cx="http://schemas.microsoft.com/office/drawing/2014/chartex" xmlns:cx1="http://schemas.microsoft.com/office/drawing/2015/9/8/chartex" xmlns:cx2="http://schemas.microsoft.com/office/drawing/2015/10/21/chartex" xmlns:cx3="http://schemas.microsoft.com/office/drawing/2016/5/9/chartex" xmlns:cx4="http://schemas.microsoft.com/office/drawing/2016/5/10/chartex" xmlns:cx5="http://schemas.microsoft.com/office/drawing/2016/5/11/chartex" xmlns:cx6="http://schemas.microsoft.com/office/drawing/2016/5/12/chartex" xmlns:cx7="http://schemas.microsoft.com/office/drawing/2016/5/13/chartex" xmlns:cx8="http://schemas.microsoft.com/office/drawing/2016/5/14/chartex" xmlns:mc="http://schemas.openxmlformats.org/markup-compatibility/2006" xmlns:aink="http://schemas.microsoft.com/office/drawing/2016/ink" xmlns:am3d="http://schemas.microsoft.com/office/drawing/2017/model3d" xmlns:o="urn:schemas-microsoft-com:office:office" xmlns:oel="http://schemas.microsoft.com/office/2019/extlst" xmlns:r="http://schemas.openxmlformats.org/officeDocument/2006/relationships" xmlns:m="http://schemas.openxmlformats.org/officeDocument/2006/math" xmlns:v="urn:schemas-microsoft-com:vml" xmlns:wp14="http://schemas.microsoft.com/office/word/2010/wordprocessingDrawing" xmlns:wp="http://schemas.openxmlformats.org/drawingml/2006/wordprocessingDrawing" xmlns:w10="urn:schemas-microsoft-com:office:word" xmlns:w="http://schemas.openxmlformats.org/wordprocessingml/2006/main" xmlns:w14="http://schemas.microsoft.com/office/word/2010/wordml" xmlns:w15="http://schemas.microsoft.com/office/word/2012/wordml" xmlns:w16cex="http://schemas.microsoft.com/office/word/2018/wordml/cex" xmlns:w16cid="http://schemas.microsoft.com/office/word/2016/wordml/cid" xmlns:w16="http://schemas.microsoft.com/office/word/2018/wordml" xmlns:w16sdtdh="http://schemas.microsoft.com/office/word/2020/wordml/sdtdatahash" xmlns:w16se="http://schemas.microsoft.com/office/word/2015/wordml/symex" xmlns:wpg="http://schemas.microsoft.com/office/word/2010/wordprocessingGroup" xmlns:wpi="http://schemas.microsoft.com/office/word/2010/wordprocessingInk" xmlns:wne="http://schemas.microsoft.com/office/word/2006/wordml" xmlns:wps="http://schemas.microsoft.com/office/word/2010/wordprocessingShape" mc:Ignorable="w14 w15 w16se w16cid w16 w16cex w16sdtdh wp14">
   <w:endnote w:type="separator" w:id="-1">
     <w:p>
       <w:r>
@@ -1918,7 +1918,7 @@
 </file>
 
 <file path=word/footer1.xml><?xml version="1.0" encoding="utf-8"?>
-<w:ftr xmlns:wpc="http://schemas.microsoft.com/office/word/2010/wordprocessingCanvas" xmlns:cx="http://schemas.microsoft.com/office/drawing/2014/chartex" xmlns:cx1="http://schemas.microsoft.com/office/drawing/2015/9/8/chartex" xmlns:cx2="http://schemas.microsoft.com/office/drawing/2015/10/21/chartex" xmlns:cx3="http://schemas.microsoft.com/office/drawing/2016/5/9/chartex" xmlns:cx4="http://schemas.microsoft.com/office/drawing/2016/5/10/chartex" xmlns:cx5="http://schemas.microsoft.com/office/drawing/2016/5/11/chartex" xmlns:cx6="http://schemas.microsoft.com/office/drawing/2016/5/12/chartex" xmlns:cx7="http://schemas.microsoft.com/office/drawing/2016/5/13/chartex" xmlns:cx8="http://schemas.microsoft.com/office/drawing/2016/5/14/chartex" xmlns:mc="http://schemas.openxmlformats.org/markup-compatibility/2006" xmlns:aink="http://schemas.microsoft.com/office/drawing/2016/ink" xmlns:am3d="http://schemas.microsoft.com/office/drawing/2017/model3d" xmlns:o="urn:schemas-microsoft-com:office:office" xmlns:r="http://schemas.openxmlformats.org/officeDocument/2006/relationships" xmlns:m="http://schemas.openxmlformats.org/officeDocument/2006/math" xmlns:v="urn:schemas-microsoft-com:vml" xmlns:wp14="http://schemas.microsoft.com/office/word/2010/wordprocessingDrawing" xmlns:wp="http://schemas.openxmlformats.org/drawingml/2006/wordprocessingDrawing" xmlns:w10="urn:schemas-microsoft-com:office:word" xmlns:w="http://schemas.openxmlformats.org/wordprocessingml/2006/main" xmlns:w14="http://schemas.microsoft.com/office/word/2010/wordml" xmlns:w15="http://schemas.microsoft.com/office/word/2012/wordml" xmlns:w16cex="http://schemas.microsoft.com/office/word/2018/wordml/cex" xmlns:w16cid="http://schemas.microsoft.com/office/word/2016/wordml/cid" xmlns:w16="http://schemas.microsoft.com/office/word/2018/wordml" xmlns:w16sdtdh="http://schemas.microsoft.com/office/word/2020/wordml/sdtdatahash" xmlns:w16se="http://schemas.microsoft.com/office/word/2015/wordml/symex" xmlns:wpg="http://schemas.microsoft.com/office/word/2010/wordprocessingGroup" xmlns:wpi="http://schemas.microsoft.com/office/word/2010/wordprocessingInk" xmlns:wne="http://schemas.microsoft.com/office/word/2006/wordml" xmlns:wps="http://schemas.microsoft.com/office/word/2010/wordprocessingShape" mc:Ignorable="w14 w15 w16se w16cid w16 w16cex w16sdtdh wp14">
+<w:ftr xmlns:wpc="http://schemas.microsoft.com/office/word/2010/wordprocessingCanvas" xmlns:cx="http://schemas.microsoft.com/office/drawing/2014/chartex" xmlns:cx1="http://schemas.microsoft.com/office/drawing/2015/9/8/chartex" xmlns:cx2="http://schemas.microsoft.com/office/drawing/2015/10/21/chartex" xmlns:cx3="http://schemas.microsoft.com/office/drawing/2016/5/9/chartex" xmlns:cx4="http://schemas.microsoft.com/office/drawing/2016/5/10/chartex" xmlns:cx5="http://schemas.microsoft.com/office/drawing/2016/5/11/chartex" xmlns:cx6="http://schemas.microsoft.com/office/drawing/2016/5/12/chartex" xmlns:cx7="http://schemas.microsoft.com/office/drawing/2016/5/13/chartex" xmlns:cx8="http://schemas.microsoft.com/office/drawing/2016/5/14/chartex" xmlns:mc="http://schemas.openxmlformats.org/markup-compatibility/2006" xmlns:aink="http://schemas.microsoft.com/office/drawing/2016/ink" xmlns:am3d="http://schemas.microsoft.com/office/drawing/2017/model3d" xmlns:o="urn:schemas-microsoft-com:office:office" xmlns:oel="http://schemas.microsoft.com/office/2019/extlst" xmlns:r="http://schemas.openxmlformats.org/officeDocument/2006/relationships" xmlns:m="http://schemas.openxmlformats.org/officeDocument/2006/math" xmlns:v="urn:schemas-microsoft-com:vml" xmlns:wp14="http://schemas.microsoft.com/office/word/2010/wordprocessingDrawing" xmlns:wp="http://schemas.openxmlformats.org/drawingml/2006/wordprocessingDrawing" xmlns:w10="urn:schemas-microsoft-com:office:word" xmlns:w="http://schemas.openxmlformats.org/wordprocessingml/2006/main" xmlns:w14="http://schemas.microsoft.com/office/word/2010/wordml" xmlns:w15="http://schemas.microsoft.com/office/word/2012/wordml" xmlns:w16cex="http://schemas.microsoft.com/office/word/2018/wordml/cex" xmlns:w16cid="http://schemas.microsoft.com/office/word/2016/wordml/cid" xmlns:w16="http://schemas.microsoft.com/office/word/2018/wordml" xmlns:w16sdtdh="http://schemas.microsoft.com/office/word/2020/wordml/sdtdatahash" xmlns:w16se="http://schemas.microsoft.com/office/word/2015/wordml/symex" xmlns:wpg="http://schemas.microsoft.com/office/word/2010/wordprocessingGroup" xmlns:wpi="http://schemas.microsoft.com/office/word/2010/wordprocessingInk" xmlns:wne="http://schemas.microsoft.com/office/word/2006/wordml" xmlns:wps="http://schemas.microsoft.com/office/word/2010/wordprocessingShape" mc:Ignorable="w14 w15 w16se w16cid w16 w16cex w16sdtdh wp14">
   <w:sdt>
     <w:sdtPr>
       <w:rPr>
@@ -1999,7 +1999,7 @@
 </file>
 
 <file path=word/footnotes.xml><?xml version="1.0" encoding="utf-8"?>
-<w:footnotes xmlns:wpc="http://schemas.microsoft.com/office/word/2010/wordprocessingCanvas" xmlns:cx="http://schemas.microsoft.com/office/drawing/2014/chartex" xmlns:cx1="http://schemas.microsoft.com/office/drawing/2015/9/8/chartex" xmlns:cx2="http://schemas.microsoft.com/office/drawing/2015/10/21/chartex" xmlns:cx3="http://schemas.microsoft.com/office/drawing/2016/5/9/chartex" xmlns:cx4="http://schemas.microsoft.com/office/drawing/2016/5/10/chartex" xmlns:cx5="http://schemas.microsoft.com/office/drawing/2016/5/11/chartex" xmlns:cx6="http://schemas.microsoft.com/office/drawing/2016/5/12/chartex" xmlns:cx7="http://schemas.microsoft.com/office/drawing/2016/5/13/chartex" xmlns:cx8="http://schemas.microsoft.com/office/drawing/2016/5/14/chartex" xmlns:mc="http://schemas.openxmlformats.org/markup-compatibility/2006" xmlns:aink="http://schemas.microsoft.com/office/drawing/2016/ink" xmlns:am3d="http://schemas.microsoft.com/office/drawing/2017/model3d" xmlns:o="urn:schemas-microsoft-com:office:office" xmlns:r="http://schemas.openxmlformats.org/officeDocument/2006/relationships" xmlns:m="http://schemas.openxmlformats.org/officeDocument/2006/math" xmlns:v="urn:schemas-microsoft-com:vml" xmlns:wp14="http://schemas.microsoft.com/office/word/2010/wordprocessingDrawing" xmlns:wp="http://schemas.openxmlformats.org/drawingml/2006/wordprocessingDrawing" xmlns:w10="urn:schemas-microsoft-com:office:word" xmlns:w="http://schemas.openxmlformats.org/wordprocessingml/2006/main" xmlns:w14="http://schemas.microsoft.com/office/word/2010/wordml" xmlns:w15="http://schemas.microsoft.com/office/word/2012/wordml" xmlns:w16cex="http://schemas.microsoft.com/office/word/2018/wordml/cex" xmlns:w16cid="http://schemas.microsoft.com/office/word/2016/wordml/cid" xmlns:w16="http://schemas.microsoft.com/office/word/2018/wordml" xmlns:w16sdtdh="http://schemas.microsoft.com/office/word/2020/wordml/sdtdatahash" xmlns:w16se="http://schemas.microsoft.com/office/word/2015/wordml/symex" xmlns:wpg="http://schemas.microsoft.com/office/word/2010/wordprocessingGroup" xmlns:wpi="http://schemas.microsoft.com/office/word/2010/wordprocessingInk" xmlns:wne="http://schemas.microsoft.com/office/word/2006/wordml" xmlns:wps="http://schemas.microsoft.com/office/word/2010/wordprocessingShape" mc:Ignorable="w14 w15 w16se w16cid w16 w16cex w16sdtdh wp14">
+<w:footnotes xmlns:wpc="http://schemas.microsoft.com/office/word/2010/wordprocessingCanvas" xmlns:cx="http://schemas.microsoft.com/office/drawing/2014/chartex" xmlns:cx1="http://schemas.microsoft.com/office/drawing/2015/9/8/chartex" xmlns:cx2="http://schemas.microsoft.com/office/drawing/2015/10/21/chartex" xmlns:cx3="http://schemas.microsoft.com/office/drawing/2016/5/9/chartex" xmlns:cx4="http://schemas.microsoft.com/office/drawing/2016/5/10/chartex" xmlns:cx5="http://schemas.microsoft.com/office/drawing/2016/5/11/chartex" xmlns:cx6="http://schemas.microsoft.com/office/drawing/2016/5/12/chartex" xmlns:cx7="http://schemas.microsoft.com/office/drawing/2016/5/13/chartex" xmlns:cx8="http://schemas.microsoft.com/office/drawing/2016/5/14/chartex" xmlns:mc="http://schemas.openxmlformats.org/markup-compatibility/2006" xmlns:aink="http://schemas.microsoft.com/office/drawing/2016/ink" xmlns:am3d="http://schemas.microsoft.com/office/drawing/2017/model3d" xmlns:o="urn:schemas-microsoft-com:office:office" xmlns:oel="http://schemas.microsoft.com/office/2019/extlst" xmlns:r="http://schemas.openxmlformats.org/officeDocument/2006/relationships" xmlns:m="http://schemas.openxmlformats.org/officeDocument/2006/math" xmlns:v="urn:schemas-microsoft-com:vml" xmlns:wp14="http://schemas.microsoft.com/office/word/2010/wordprocessingDrawing" xmlns:wp="http://schemas.openxmlformats.org/drawingml/2006/wordprocessingDrawing" xmlns:w10="urn:schemas-microsoft-com:office:word" xmlns:w="http://schemas.openxmlformats.org/wordprocessingml/2006/main" xmlns:w14="http://schemas.microsoft.com/office/word/2010/wordml" xmlns:w15="http://schemas.microsoft.com/office/word/2012/wordml" xmlns:w16cex="http://schemas.microsoft.com/office/word/2018/wordml/cex" xmlns:w16cid="http://schemas.microsoft.com/office/word/2016/wordml/cid" xmlns:w16="http://schemas.microsoft.com/office/word/2018/wordml" xmlns:w16sdtdh="http://schemas.microsoft.com/office/word/2020/wordml/sdtdatahash" xmlns:w16se="http://schemas.microsoft.com/office/word/2015/wordml/symex" xmlns:wpg="http://schemas.microsoft.com/office/word/2010/wordprocessingGroup" xmlns:wpi="http://schemas.microsoft.com/office/word/2010/wordprocessingInk" xmlns:wne="http://schemas.microsoft.com/office/word/2006/wordml" xmlns:wps="http://schemas.microsoft.com/office/word/2010/wordprocessingShape" mc:Ignorable="w14 w15 w16se w16cid w16 w16cex w16sdtdh wp14">
   <w:footnote w:type="separator" w:id="-1">
     <w:p>
       <w:r>
@@ -2018,7 +2018,7 @@
 </file>
 
 <file path=word/header1.xml><?xml version="1.0" encoding="utf-8"?>
-<w:hdr xmlns:wpc="http://schemas.microsoft.com/office/word/2010/wordprocessingCanvas" xmlns:cx="http://schemas.microsoft.com/office/drawing/2014/chartex" xmlns:cx1="http://schemas.microsoft.com/office/drawing/2015/9/8/chartex" xmlns:cx2="http://schemas.microsoft.com/office/drawing/2015/10/21/chartex" xmlns:cx3="http://schemas.microsoft.com/office/drawing/2016/5/9/chartex" xmlns:cx4="http://schemas.microsoft.com/office/drawing/2016/5/10/chartex" xmlns:cx5="http://schemas.microsoft.com/office/drawing/2016/5/11/chartex" xmlns:cx6="http://schemas.microsoft.com/office/drawing/2016/5/12/chartex" xmlns:cx7="http://schemas.microsoft.com/office/drawing/2016/5/13/chartex" xmlns:cx8="http://schemas.microsoft.com/office/drawing/2016/5/14/chartex" xmlns:mc="http://schemas.openxmlformats.org/markup-compatibility/2006" xmlns:aink="http://schemas.microsoft.com/office/drawing/2016/ink" xmlns:am3d="http://schemas.microsoft.com/office/drawing/2017/model3d" xmlns:o="urn:schemas-microsoft-com:office:office" xmlns:r="http://schemas.openxmlformats.org/officeDocument/2006/relationships" xmlns:m="http://schemas.openxmlformats.org/officeDocument/2006/math" xmlns:v="urn:schemas-microsoft-com:vml" xmlns:wp14="http://schemas.microsoft.com/office/word/2010/wordprocessingDrawing" xmlns:wp="http://schemas.openxmlformats.org/drawingml/2006/wordprocessingDrawing" xmlns:w10="urn:schemas-microsoft-com:office:word" xmlns:w="http://schemas.openxmlformats.org/wordprocessingml/2006/main" xmlns:w14="http://schemas.microsoft.com/office/word/2010/wordml" xmlns:w15="http://schemas.microsoft.com/office/word/2012/wordml" xmlns:w16cex="http://schemas.microsoft.com/office/word/2018/wordml/cex" xmlns:w16cid="http://schemas.microsoft.com/office/word/2016/wordml/cid" xmlns:w16="http://schemas.microsoft.com/office/word/2018/wordml" xmlns:w16sdtdh="http://schemas.microsoft.com/office/word/2020/wordml/sdtdatahash" xmlns:w16se="http://schemas.microsoft.com/office/word/2015/wordml/symex" xmlns:wpg="http://schemas.microsoft.com/office/word/2010/wordprocessingGroup" xmlns:wpi="http://schemas.microsoft.com/office/word/2010/wordprocessingInk" xmlns:wne="http://schemas.microsoft.com/office/word/2006/wordml" xmlns:wps="http://schemas.microsoft.com/office/word/2010/wordprocessingShape" mc:Ignorable="w14 w15 w16se w16cid w16 w16cex w16sdtdh wp14">
+<w:hdr xmlns:wpc="http://schemas.microsoft.com/office/word/2010/wordprocessingCanvas" xmlns:cx="http://schemas.microsoft.com/office/drawing/2014/chartex" xmlns:cx1="http://schemas.microsoft.com/office/drawing/2015/9/8/chartex" xmlns:cx2="http://schemas.microsoft.com/office/drawing/2015/10/21/chartex" xmlns:cx3="http://schemas.microsoft.com/office/drawing/2016/5/9/chartex" xmlns:cx4="http://schemas.microsoft.com/office/drawing/2016/5/10/chartex" xmlns:cx5="http://schemas.microsoft.com/office/drawing/2016/5/11/chartex" xmlns:cx6="http://schemas.microsoft.com/office/drawing/2016/5/12/chartex" xmlns:cx7="http://schemas.microsoft.com/office/drawing/2016/5/13/chartex" xmlns:cx8="http://schemas.microsoft.com/office/drawing/2016/5/14/chartex" xmlns:mc="http://schemas.openxmlformats.org/markup-compatibility/2006" xmlns:aink="http://schemas.microsoft.com/office/drawing/2016/ink" xmlns:am3d="http://schemas.microsoft.com/office/drawing/2017/model3d" xmlns:o="urn:schemas-microsoft-com:office:office" xmlns:oel="http://schemas.microsoft.com/office/2019/extlst" xmlns:r="http://schemas.openxmlformats.org/officeDocument/2006/relationships" xmlns:m="http://schemas.openxmlformats.org/officeDocument/2006/math" xmlns:v="urn:schemas-microsoft-com:vml" xmlns:wp14="http://schemas.microsoft.com/office/word/2010/wordprocessingDrawing" xmlns:wp="http://schemas.openxmlformats.org/drawingml/2006/wordprocessingDrawing" xmlns:w10="urn:schemas-microsoft-com:office:word" xmlns:w="http://schemas.openxmlformats.org/wordprocessingml/2006/main" xmlns:w14="http://schemas.microsoft.com/office/word/2010/wordml" xmlns:w15="http://schemas.microsoft.com/office/word/2012/wordml" xmlns:w16cex="http://schemas.microsoft.com/office/word/2018/wordml/cex" xmlns:w16cid="http://schemas.microsoft.com/office/word/2016/wordml/cid" xmlns:w16="http://schemas.microsoft.com/office/word/2018/wordml" xmlns:w16sdtdh="http://schemas.microsoft.com/office/word/2020/wordml/sdtdatahash" xmlns:w16se="http://schemas.microsoft.com/office/word/2015/wordml/symex" xmlns:wpg="http://schemas.microsoft.com/office/word/2010/wordprocessingGroup" xmlns:wpi="http://schemas.microsoft.com/office/word/2010/wordprocessingInk" xmlns:wne="http://schemas.microsoft.com/office/word/2006/wordml" xmlns:wps="http://schemas.microsoft.com/office/word/2010/wordprocessingShape" mc:Ignorable="w14 w15 w16se w16cid w16 w16cex w16sdtdh wp14">
   <w:p>
     <w:pPr>
       <w:pStyle w:val="BodyText"/>
@@ -2098,7 +2098,7 @@
                             <w:jc w:val="right"/>
                           </w:pPr>
                           <w:r>
-                            <w:t>December 2022</w:t>
+                            <w:t>August 2020</w:t>
                           </w:r>
                         </w:p>
                         <w:p>
@@ -2133,7 +2133,7 @@
               <v:stroke joinstyle="miter"/>
               <v:path gradientshapeok="t" o:connecttype="rect"/>
             </v:shapetype>
-            <v:shape id="Text Box 12" o:spid="_x0000_s1029" type="#_x0000_t202" style="position:absolute;margin-left:473.2pt;margin-top:24.45pt;width:97.35pt;height:26.85pt;z-index:-251652096;visibility:visible;mso-wrap-style:square;mso-width-percent:0;mso-height-percent:0;mso-wrap-distance-left:9pt;mso-wrap-distance-top:0;mso-wrap-distance-right:9pt;mso-wrap-distance-bottom:0;mso-position-horizontal:absolute;mso-position-horizontal-relative:page;mso-position-vertical:absolute;mso-position-vertical-relative:page;mso-width-percent:0;mso-height-percent:0;mso-width-relative:page;mso-height-relative:page;v-text-anchor:top" o:gfxdata="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" filled="f" stroked="f">
+            <v:shape id="Text Box 12" o:spid="_x0000_s1027" type="#_x0000_t202" style="position:absolute;margin-left:473.2pt;margin-top:24.45pt;width:97.35pt;height:26.85pt;z-index:-251652096;visibility:visible;mso-wrap-style:square;mso-width-percent:0;mso-height-percent:0;mso-wrap-distance-left:9pt;mso-wrap-distance-top:0;mso-wrap-distance-right:9pt;mso-wrap-distance-bottom:0;mso-position-horizontal:absolute;mso-position-horizontal-relative:page;mso-position-vertical:absolute;mso-position-vertical-relative:page;mso-width-percent:0;mso-height-percent:0;mso-width-relative:page;mso-height-relative:page;v-text-anchor:top" o:gfxdata="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" filled="f" stroked="f">
               <v:textbox inset="0,0,0,0">
                 <w:txbxContent>
                   <w:p>
@@ -2151,7 +2151,7 @@
                       <w:jc w:val="right"/>
                     </w:pPr>
                     <w:r>
-                      <w:t>December 2022</w:t>
+                      <w:t>August 2020</w:t>
                     </w:r>
                   </w:p>
                   <w:p>
@@ -2283,7 +2283,7 @@
 </file>
 
 <file path=word/numbering.xml><?xml version="1.0" encoding="utf-8"?>
-<w:numbering xmlns:wpc="http://schemas.microsoft.com/office/word/2010/wordprocessingCanvas" xmlns:cx="http://schemas.microsoft.com/office/drawing/2014/chartex" xmlns:cx1="http://schemas.microsoft.com/office/drawing/2015/9/8/chartex" xmlns:cx2="http://schemas.microsoft.com/office/drawing/2015/10/21/chartex" xmlns:cx3="http://schemas.microsoft.com/office/drawing/2016/5/9/chartex" xmlns:cx4="http://schemas.microsoft.com/office/drawing/2016/5/10/chartex" xmlns:cx5="http://schemas.microsoft.com/office/drawing/2016/5/11/chartex" xmlns:cx6="http://schemas.microsoft.com/office/drawing/2016/5/12/chartex" xmlns:cx7="http://schemas.microsoft.com/office/drawing/2016/5/13/chartex" xmlns:cx8="http://schemas.microsoft.com/office/drawing/2016/5/14/chartex" xmlns:mc="http://schemas.openxmlformats.org/markup-compatibility/2006" xmlns:aink="http://schemas.microsoft.com/office/drawing/2016/ink" xmlns:am3d="http://schemas.microsoft.com/office/drawing/2017/model3d" xmlns:o="urn:schemas-microsoft-com:office:office" xmlns:r="http://schemas.openxmlformats.org/officeDocument/2006/relationships" xmlns:m="http://schemas.openxmlformats.org/officeDocument/2006/math" xmlns:v="urn:schemas-microsoft-com:vml" xmlns:wp14="http://schemas.microsoft.com/office/word/2010/wordprocessingDrawing" xmlns:wp="http://schemas.openxmlformats.org/drawingml/2006/wordprocessingDrawing" xmlns:w10="urn:schemas-microsoft-com:office:word" xmlns:w="http://schemas.openxmlformats.org/wordprocessingml/2006/main" xmlns:w14="http://schemas.microsoft.com/office/word/2010/wordml" xmlns:w15="http://schemas.microsoft.com/office/word/2012/wordml" xmlns:w16cex="http://schemas.microsoft.com/office/word/2018/wordml/cex" xmlns:w16cid="http://schemas.microsoft.com/office/word/2016/wordml/cid" xmlns:w16="http://schemas.microsoft.com/office/word/2018/wordml" xmlns:w16sdtdh="http://schemas.microsoft.com/office/word/2020/wordml/sdtdatahash" xmlns:w16se="http://schemas.microsoft.com/office/word/2015/wordml/symex" xmlns:wpg="http://schemas.microsoft.com/office/word/2010/wordprocessingGroup" xmlns:wpi="http://schemas.microsoft.com/office/word/2010/wordprocessingInk" xmlns:wne="http://schemas.microsoft.com/office/word/2006/wordml" xmlns:wps="http://schemas.microsoft.com/office/word/2010/wordprocessingShape" mc:Ignorable="w14 w15 w16se w16cid w16 w16cex w16sdtdh wp14">
+<w:numbering xmlns:wpc="http://schemas.microsoft.com/office/word/2010/wordprocessingCanvas" xmlns:cx="http://schemas.microsoft.com/office/drawing/2014/chartex" xmlns:cx1="http://schemas.microsoft.com/office/drawing/2015/9/8/chartex" xmlns:cx2="http://schemas.microsoft.com/office/drawing/2015/10/21/chartex" xmlns:cx3="http://schemas.microsoft.com/office/drawing/2016/5/9/chartex" xmlns:cx4="http://schemas.microsoft.com/office/drawing/2016/5/10/chartex" xmlns:cx5="http://schemas.microsoft.com/office/drawing/2016/5/11/chartex" xmlns:cx6="http://schemas.microsoft.com/office/drawing/2016/5/12/chartex" xmlns:cx7="http://schemas.microsoft.com/office/drawing/2016/5/13/chartex" xmlns:cx8="http://schemas.microsoft.com/office/drawing/2016/5/14/chartex" xmlns:mc="http://schemas.openxmlformats.org/markup-compatibility/2006" xmlns:aink="http://schemas.microsoft.com/office/drawing/2016/ink" xmlns:am3d="http://schemas.microsoft.com/office/drawing/2017/model3d" xmlns:o="urn:schemas-microsoft-com:office:office" xmlns:oel="http://schemas.microsoft.com/office/2019/extlst" xmlns:r="http://schemas.openxmlformats.org/officeDocument/2006/relationships" xmlns:m="http://schemas.openxmlformats.org/officeDocument/2006/math" xmlns:v="urn:schemas-microsoft-com:vml" xmlns:wp14="http://schemas.microsoft.com/office/word/2010/wordprocessingDrawing" xmlns:wp="http://schemas.openxmlformats.org/drawingml/2006/wordprocessingDrawing" xmlns:w10="urn:schemas-microsoft-com:office:word" xmlns:w="http://schemas.openxmlformats.org/wordprocessingml/2006/main" xmlns:w14="http://schemas.microsoft.com/office/word/2010/wordml" xmlns:w15="http://schemas.microsoft.com/office/word/2012/wordml" xmlns:w16cex="http://schemas.microsoft.com/office/word/2018/wordml/cex" xmlns:w16cid="http://schemas.microsoft.com/office/word/2016/wordml/cid" xmlns:w16="http://schemas.microsoft.com/office/word/2018/wordml" xmlns:w16sdtdh="http://schemas.microsoft.com/office/word/2020/wordml/sdtdatahash" xmlns:w16se="http://schemas.microsoft.com/office/word/2015/wordml/symex" xmlns:wpg="http://schemas.microsoft.com/office/word/2010/wordprocessingGroup" xmlns:wpi="http://schemas.microsoft.com/office/word/2010/wordprocessingInk" xmlns:wne="http://schemas.microsoft.com/office/word/2006/wordml" xmlns:wps="http://schemas.microsoft.com/office/word/2010/wordprocessingShape" mc:Ignorable="w14 w15 w16se w16cid w16 w16cex w16sdtdh wp14">
   <w:abstractNum w:abstractNumId="0" w15:restartNumberingAfterBreak="0">
     <w:nsid w:val="211F615A"/>
     <w:multiLevelType w:val="singleLevel"/>
@@ -2483,13 +2483,13 @@
       </w:pPr>
     </w:lvl>
   </w:abstractNum>
-  <w:num w:numId="1">
+  <w:num w:numId="1" w16cid:durableId="1751584004">
     <w:abstractNumId w:val="0"/>
   </w:num>
-  <w:num w:numId="2">
+  <w:num w:numId="2" w16cid:durableId="1362587447">
     <w:abstractNumId w:val="1"/>
   </w:num>
-  <w:num w:numId="3">
+  <w:num w:numId="3" w16cid:durableId="1776711435">
     <w:abstractNumId w:val="2"/>
   </w:num>
 </w:numbering>
@@ -3460,25 +3460,6 @@
 </file>
 
 <file path=customXml/item1.xml><?xml version="1.0" encoding="utf-8"?>
-<?mso-contentType ?>
-<FormTemplates xmlns="http://schemas.microsoft.com/sharepoint/v3/contenttype/forms">
-  <Display>DocumentLibraryForm</Display>
-  <Edit>DocumentLibraryForm</Edit>
-  <New>DocumentLibraryForm</New>
-</FormTemplates>
-</file>
-
-<file path=customXml/item2.xml><?xml version="1.0" encoding="utf-8"?>
-<p:properties xmlns:p="http://schemas.microsoft.com/office/2006/metadata/properties" xmlns:xsi="http://www.w3.org/2001/XMLSchema-instance" xmlns:pc="http://schemas.microsoft.com/office/infopath/2007/PartnerControls">
-  <documentManagement/>
-</p:properties>
-</file>
-
-<file path=customXml/item3.xml><?xml version="1.0" encoding="utf-8"?>
-<b:Sources xmlns:b="http://schemas.openxmlformats.org/officeDocument/2006/bibliography" xmlns="http://schemas.openxmlformats.org/officeDocument/2006/bibliography" SelectedStyle="\APA.XSL" StyleName="APA"/>
-</file>
-
-<file path=customXml/item4.xml><?xml version="1.0" encoding="utf-8"?>
 <ct:contentTypeSchema xmlns:ct="http://schemas.microsoft.com/office/2006/metadata/contentType" xmlns:ma="http://schemas.microsoft.com/office/2006/metadata/properties/metaAttributes" ct:_="" ma:_="" ma:contentTypeName="Document" ma:contentTypeID="0x010100B118E96491D53C4CB989A60BE9D2D8A3" ma:contentTypeVersion="1" ma:contentTypeDescription="Create a new document." ma:contentTypeScope="" ma:versionID="d24534a43eb3715cef82e242f4ae5c7e">
   <xsd:schema xmlns:xsd="http://www.w3.org/2001/XMLSchema" xmlns:xs="http://www.w3.org/2001/XMLSchema" xmlns:p="http://schemas.microsoft.com/office/2006/metadata/properties" targetNamespace="http://schemas.microsoft.com/office/2006/metadata/properties" ma:root="true" ma:fieldsID="65be23c65578221b5c50fdc20cf0be97">
     <xsd:element name="properties">
@@ -3592,32 +3573,26 @@
 </ct:contentTypeSchema>
 </file>
 
-<file path=customXml/itemProps1.xml><?xml version="1.0" encoding="utf-8"?>
-<ds:datastoreItem xmlns:ds="http://schemas.openxmlformats.org/officeDocument/2006/customXml" ds:itemID="{D99592BF-3201-4398-B0B4-439720EF204E}">
-  <ds:schemaRefs>
-    <ds:schemaRef ds:uri="http://schemas.microsoft.com/sharepoint/v3/contenttype/forms"/>
-  </ds:schemaRefs>
-</ds:datastoreItem>
+<file path=customXml/item2.xml><?xml version="1.0" encoding="utf-8"?>
+<b:Sources xmlns:b="http://schemas.openxmlformats.org/officeDocument/2006/bibliography" xmlns="http://schemas.openxmlformats.org/officeDocument/2006/bibliography" SelectedStyle="\APA.XSL" StyleName="APA"/>
 </file>
 
-<file path=customXml/itemProps2.xml><?xml version="1.0" encoding="utf-8"?>
-<ds:datastoreItem xmlns:ds="http://schemas.openxmlformats.org/officeDocument/2006/customXml" ds:itemID="{327A45DB-A2D4-4A53-A577-FBDDD37F9A13}">
-  <ds:schemaRefs>
-    <ds:schemaRef ds:uri="http://schemas.microsoft.com/office/2006/metadata/properties"/>
-    <ds:schemaRef ds:uri="http://schemas.microsoft.com/office/infopath/2007/PartnerControls"/>
-  </ds:schemaRefs>
-</ds:datastoreItem>
+<file path=customXml/item3.xml><?xml version="1.0" encoding="utf-8"?>
+<p:properties xmlns:p="http://schemas.microsoft.com/office/2006/metadata/properties" xmlns:xsi="http://www.w3.org/2001/XMLSchema-instance" xmlns:pc="http://schemas.microsoft.com/office/infopath/2007/PartnerControls">
+  <documentManagement/>
+</p:properties>
 </file>
 
-<file path=customXml/itemProps3.xml><?xml version="1.0" encoding="utf-8"?>
-<ds:datastoreItem xmlns:ds="http://schemas.openxmlformats.org/officeDocument/2006/customXml" ds:itemID="{C9978420-16C7-4454-BE0D-366C2427C445}">
-  <ds:schemaRefs>
-    <ds:schemaRef ds:uri="http://schemas.openxmlformats.org/officeDocument/2006/bibliography"/>
-  </ds:schemaRefs>
-</ds:datastoreItem>
+<file path=customXml/item4.xml><?xml version="1.0" encoding="utf-8"?>
+<?mso-contentType ?>
+<FormTemplates xmlns="http://schemas.microsoft.com/sharepoint/v3/contenttype/forms">
+  <Display>DocumentLibraryForm</Display>
+  <Edit>DocumentLibraryForm</Edit>
+  <New>DocumentLibraryForm</New>
+</FormTemplates>
 </file>
 
-<file path=customXml/itemProps4.xml><?xml version="1.0" encoding="utf-8"?>
+<file path=customXml/itemProps1.xml><?xml version="1.0" encoding="utf-8"?>
 <ds:datastoreItem xmlns:ds="http://schemas.openxmlformats.org/officeDocument/2006/customXml" ds:itemID="{E694EA85-46CE-4CD6-8DFD-480DC87DB4B3}">
   <ds:schemaRefs>
     <ds:schemaRef ds:uri="http://schemas.microsoft.com/office/2006/metadata/contentType"/>
@@ -3631,4 +3606,29 @@
     <ds:schemaRef ds:uri="http://schemas.microsoft.com/office/infopath/2007/PartnerControls"/>
   </ds:schemaRefs>
 </ds:datastoreItem>
+</file>
+
+<file path=customXml/itemProps2.xml><?xml version="1.0" encoding="utf-8"?>
+<ds:datastoreItem xmlns:ds="http://schemas.openxmlformats.org/officeDocument/2006/customXml" ds:itemID="{C9978420-16C7-4454-BE0D-366C2427C445}">
+  <ds:schemaRefs>
+    <ds:schemaRef ds:uri="http://schemas.openxmlformats.org/officeDocument/2006/bibliography"/>
+  </ds:schemaRefs>
+</ds:datastoreItem>
+</file>
+
+<file path=customXml/itemProps3.xml><?xml version="1.0" encoding="utf-8"?>
+<ds:datastoreItem xmlns:ds="http://schemas.openxmlformats.org/officeDocument/2006/customXml" ds:itemID="{327A45DB-A2D4-4A53-A577-FBDDD37F9A13}">
+  <ds:schemaRefs>
+    <ds:schemaRef ds:uri="http://schemas.microsoft.com/office/2006/metadata/properties"/>
+    <ds:schemaRef ds:uri="http://schemas.microsoft.com/office/infopath/2007/PartnerControls"/>
+  </ds:schemaRefs>
+</ds:datastoreItem>
+</file>
+
+<file path=customXml/itemProps4.xml><?xml version="1.0" encoding="utf-8"?>
+<ds:datastoreItem xmlns:ds="http://schemas.openxmlformats.org/officeDocument/2006/customXml" ds:itemID="{D99592BF-3201-4398-B0B4-439720EF204E}">
+  <ds:schemaRefs>
+    <ds:schemaRef ds:uri="http://schemas.microsoft.com/sharepoint/v3/contenttype/forms"/>
+  </ds:schemaRefs>
+</ds:datastoreItem>
 </file>
</xml_diff>